<commit_message>
repaired last question in lab 3
</commit_message>
<xml_diff>
--- a/Power BI/PowerBI course EPAM2019/Tasks/Lab3/Lab3.docx
+++ b/Power BI/PowerBI course EPAM2019/Tasks/Lab3/Lab3.docx
@@ -54,12 +54,37 @@
           <w:color w:val="313131"/>
         </w:rPr>
       </w:pPr>
-      <w:r>
-        <w:rPr>
-          <w:rFonts w:ascii="Arial" w:hAnsi="Arial" w:cs="Arial"/>
-          <w:color w:val="313131"/>
-        </w:rPr>
-        <w:t>VanArsdel is a company that manufactures and sells sporting goods. The company has offices in the United States (US) and several other countries. Its sales comprise of US sales and International sales. VanArsdel’s sales come from its owned manufactured products, as well as other manufacturers’ products.</w:t>
+      <w:proofErr w:type="spellStart"/>
+      <w:r>
+        <w:rPr>
+          <w:rFonts w:ascii="Arial" w:hAnsi="Arial" w:cs="Arial"/>
+          <w:color w:val="313131"/>
+        </w:rPr>
+        <w:t>VanArsdel</w:t>
+      </w:r>
+      <w:proofErr w:type="spellEnd"/>
+      <w:r>
+        <w:rPr>
+          <w:rFonts w:ascii="Arial" w:hAnsi="Arial" w:cs="Arial"/>
+          <w:color w:val="313131"/>
+        </w:rPr>
+        <w:t xml:space="preserve"> is a company that manufactures and sells sporting goods. The company has offices in the United States (US) and several other countries. Its sales comprise of US sales and International sales. </w:t>
+      </w:r>
+      <w:proofErr w:type="spellStart"/>
+      <w:r>
+        <w:rPr>
+          <w:rFonts w:ascii="Arial" w:hAnsi="Arial" w:cs="Arial"/>
+          <w:color w:val="313131"/>
+        </w:rPr>
+        <w:t>VanArsdel’s</w:t>
+      </w:r>
+      <w:proofErr w:type="spellEnd"/>
+      <w:r>
+        <w:rPr>
+          <w:rFonts w:ascii="Arial" w:hAnsi="Arial" w:cs="Arial"/>
+          <w:color w:val="313131"/>
+        </w:rPr>
+        <w:t xml:space="preserve"> sales come from its owned manufactured products, as well as other manufacturers’ products.</w:t>
       </w:r>
     </w:p>
     <w:p>
@@ -237,8 +262,19 @@
             <w:color w:val="0075B4"/>
             <w:bdr w:val="none" w:sz="0" w:space="0" w:color="auto" w:frame="1"/>
           </w:rPr>
-          <w:t>Lab 3 - Starting.pbix</w:t>
+          <w:t xml:space="preserve">Lab 3 - </w:t>
         </w:r>
+        <w:proofErr w:type="spellStart"/>
+        <w:r>
+          <w:rPr>
+            <w:rStyle w:val="Hyperlink"/>
+            <w:rFonts w:ascii="Arial" w:hAnsi="Arial" w:cs="Arial"/>
+            <w:color w:val="0075B4"/>
+            <w:bdr w:val="none" w:sz="0" w:space="0" w:color="auto" w:frame="1"/>
+          </w:rPr>
+          <w:t>Starting.pbix</w:t>
+        </w:r>
+        <w:proofErr w:type="spellEnd"/>
       </w:hyperlink>
       <w:r>
         <w:rPr>
@@ -323,7 +359,23 @@
           <w:rFonts w:ascii="Arial" w:hAnsi="Arial" w:cs="Arial"/>
           <w:color w:val="313131"/>
         </w:rPr>
-        <w:t>Let's start with an easy one. You want to show VanArsdel's sales (revenue) and units for each month and year in a single report. You choose to show this using two Matrix visualizations.</w:t>
+        <w:t xml:space="preserve">Let's start with an easy one. You want to show </w:t>
+      </w:r>
+      <w:proofErr w:type="spellStart"/>
+      <w:r>
+        <w:rPr>
+          <w:rFonts w:ascii="Arial" w:hAnsi="Arial" w:cs="Arial"/>
+          <w:color w:val="313131"/>
+        </w:rPr>
+        <w:t>VanArsdel's</w:t>
+      </w:r>
+      <w:proofErr w:type="spellEnd"/>
+      <w:r>
+        <w:rPr>
+          <w:rFonts w:ascii="Arial" w:hAnsi="Arial" w:cs="Arial"/>
+          <w:color w:val="313131"/>
+        </w:rPr>
+        <w:t xml:space="preserve"> sales (revenue) and units for each month and year in a single report. You choose to show this using two Matrix visualizations.</w:t>
       </w:r>
     </w:p>
     <w:p>
@@ -358,8 +410,19 @@
             <w:color w:val="0075B4"/>
             <w:bdr w:val="none" w:sz="0" w:space="0" w:color="auto" w:frame="1"/>
           </w:rPr>
-          <w:t>Lab 3 - Starting.pbix</w:t>
+          <w:t xml:space="preserve">Lab 3 - </w:t>
         </w:r>
+        <w:proofErr w:type="spellStart"/>
+        <w:r>
+          <w:rPr>
+            <w:rStyle w:val="Hyperlink"/>
+            <w:rFonts w:ascii="Arial" w:hAnsi="Arial" w:cs="Arial"/>
+            <w:color w:val="0075B4"/>
+            <w:bdr w:val="none" w:sz="0" w:space="0" w:color="auto" w:frame="1"/>
+          </w:rPr>
+          <w:t>Starting.pbix</w:t>
+        </w:r>
+        <w:proofErr w:type="spellEnd"/>
       </w:hyperlink>
       <w:r>
         <w:rPr>
@@ -495,6 +558,7 @@
         </w:rPr>
         <w:t>Drag the </w:t>
       </w:r>
+      <w:proofErr w:type="spellStart"/>
       <w:r>
         <w:rPr>
           <w:rStyle w:val="Strong"/>
@@ -504,6 +568,7 @@
         </w:rPr>
         <w:t>MonthName</w:t>
       </w:r>
+      <w:proofErr w:type="spellEnd"/>
       <w:r>
         <w:rPr>
           <w:rFonts w:ascii="Arial" w:hAnsi="Arial" w:cs="Arial"/>
@@ -676,13 +741,23 @@
         </w:rPr>
         <w:t>Add a Text Box to the report and enter </w:t>
       </w:r>
-      <w:r>
-        <w:rPr>
-          <w:rStyle w:val="Strong"/>
-          <w:rFonts w:ascii="Arial" w:hAnsi="Arial" w:cs="Arial"/>
-          <w:color w:val="313131"/>
-        </w:rPr>
-        <w:t>VanArsdel Sales and Units</w:t>
+      <w:proofErr w:type="spellStart"/>
+      <w:r>
+        <w:rPr>
+          <w:rStyle w:val="Strong"/>
+          <w:rFonts w:ascii="Arial" w:hAnsi="Arial" w:cs="Arial"/>
+          <w:color w:val="313131"/>
+        </w:rPr>
+        <w:t>VanArsdel</w:t>
+      </w:r>
+      <w:proofErr w:type="spellEnd"/>
+      <w:r>
+        <w:rPr>
+          <w:rStyle w:val="Strong"/>
+          <w:rFonts w:ascii="Arial" w:hAnsi="Arial" w:cs="Arial"/>
+          <w:color w:val="313131"/>
+        </w:rPr>
+        <w:t xml:space="preserve"> Sales and Units</w:t>
       </w:r>
       <w:r>
         <w:rPr>
@@ -740,7 +815,23 @@
           <w:rFonts w:ascii="Arial" w:hAnsi="Arial" w:cs="Arial"/>
           <w:color w:val="313131"/>
         </w:rPr>
-        <w:t>You should have something similar to the below:</w:t>
+        <w:t xml:space="preserve">You should have something </w:t>
+      </w:r>
+      <w:proofErr w:type="gramStart"/>
+      <w:r>
+        <w:rPr>
+          <w:rFonts w:ascii="Arial" w:hAnsi="Arial" w:cs="Arial"/>
+          <w:color w:val="313131"/>
+        </w:rPr>
+        <w:t>similar to</w:t>
+      </w:r>
+      <w:proofErr w:type="gramEnd"/>
+      <w:r>
+        <w:rPr>
+          <w:rFonts w:ascii="Arial" w:hAnsi="Arial" w:cs="Arial"/>
+          <w:color w:val="313131"/>
+        </w:rPr>
+        <w:t xml:space="preserve"> the below:</w:t>
       </w:r>
     </w:p>
     <w:p>
@@ -873,26 +964,57 @@
           <w:rFonts w:ascii="Arial" w:hAnsi="Arial" w:cs="Arial"/>
           <w:color w:val="222222"/>
         </w:rPr>
-        <w:t>Answer the following questions using the report you created. (Do NOT include currency symbols or thousands separators). Do not use any level of filtering to answer the questions.</w:t>
-      </w:r>
-    </w:p>
-    <w:p>
-      <w:pPr>
-        <w:shd w:val="clear" w:color="auto" w:fill="FFFFFF"/>
-        <w:jc w:val="both"/>
-        <w:rPr>
-          <w:rFonts w:ascii="Arial" w:hAnsi="Arial" w:cs="Arial"/>
-          <w:color w:val="222222"/>
-        </w:rPr>
-      </w:pPr>
-      <w:r>
-        <w:rPr>
-          <w:rFonts w:ascii="Arial" w:hAnsi="Arial" w:cs="Arial"/>
-          <w:color w:val="222222"/>
-        </w:rPr>
-        <w:t>What is VanArsdel's sales for December 2013? (to two decimal places)</w:t>
-      </w:r>
-      <w:bookmarkStart w:id="0" w:name="_GoBack"/>
+        <w:t xml:space="preserve">Answer the following questions using the report you created. (Do NOT include currency symbols or </w:t>
+      </w:r>
+      <w:proofErr w:type="gramStart"/>
+      <w:r>
+        <w:rPr>
+          <w:rFonts w:ascii="Arial" w:hAnsi="Arial" w:cs="Arial"/>
+          <w:color w:val="222222"/>
+        </w:rPr>
+        <w:t>thousands</w:t>
+      </w:r>
+      <w:proofErr w:type="gramEnd"/>
+      <w:r>
+        <w:rPr>
+          <w:rFonts w:ascii="Arial" w:hAnsi="Arial" w:cs="Arial"/>
+          <w:color w:val="222222"/>
+        </w:rPr>
+        <w:t xml:space="preserve"> separators). Do not use any level of filtering to answer the questions.</w:t>
+      </w:r>
+    </w:p>
+    <w:p>
+      <w:pPr>
+        <w:shd w:val="clear" w:color="auto" w:fill="FFFFFF"/>
+        <w:jc w:val="both"/>
+        <w:rPr>
+          <w:rFonts w:ascii="Arial" w:hAnsi="Arial" w:cs="Arial"/>
+          <w:color w:val="222222"/>
+        </w:rPr>
+      </w:pPr>
+      <w:r>
+        <w:rPr>
+          <w:rFonts w:ascii="Arial" w:hAnsi="Arial" w:cs="Arial"/>
+          <w:color w:val="222222"/>
+        </w:rPr>
+        <w:t xml:space="preserve">What is </w:t>
+      </w:r>
+      <w:proofErr w:type="spellStart"/>
+      <w:r>
+        <w:rPr>
+          <w:rFonts w:ascii="Arial" w:hAnsi="Arial" w:cs="Arial"/>
+          <w:color w:val="222222"/>
+        </w:rPr>
+        <w:t>VanArsdel's</w:t>
+      </w:r>
+      <w:proofErr w:type="spellEnd"/>
+      <w:r>
+        <w:rPr>
+          <w:rFonts w:ascii="Arial" w:hAnsi="Arial" w:cs="Arial"/>
+          <w:color w:val="222222"/>
+        </w:rPr>
+        <w:t xml:space="preserve"> sales for December 2013? (to two decimal places)</w:t>
+      </w:r>
       <w:r>
         <w:rPr>
           <w:rFonts w:ascii="Arial" w:hAnsi="Arial" w:cs="Arial"/>
@@ -918,13 +1040,12 @@
             <v:path o:extrusionok="f" gradientshapeok="t" o:connecttype="rect"/>
             <o:lock v:ext="edit" aspectratio="t"/>
           </v:shapetype>
-          <v:shape id="_x0000_i1151" type="#_x0000_t75" style="width:87pt;height:18pt" o:ole="">
+          <v:shape id="_x0000_i1083" type="#_x0000_t75" style="width:87pt;height:18pt" o:ole="">
             <v:imagedata r:id="rId8" o:title=""/>
           </v:shape>
-          <w:control r:id="rId9" w:name="DefaultOcxName19" w:shapeid="_x0000_i1151"/>
+          <w:control r:id="rId9" w:name="DefaultOcxName19" w:shapeid="_x0000_i1083"/>
         </w:object>
       </w:r>
-      <w:bookmarkEnd w:id="0"/>
       <w:r>
         <w:rPr>
           <w:rFonts w:ascii="Arial" w:hAnsi="Arial" w:cs="Arial"/>
@@ -967,7 +1088,23 @@
           <w:color w:val="222222"/>
         </w:rPr>
         <w:lastRenderedPageBreak/>
-        <w:t>What is VanArsdel's total units for the March 2013?</w:t>
+        <w:t xml:space="preserve">What is </w:t>
+      </w:r>
+      <w:proofErr w:type="spellStart"/>
+      <w:r>
+        <w:rPr>
+          <w:rFonts w:ascii="Arial" w:hAnsi="Arial" w:cs="Arial"/>
+          <w:color w:val="222222"/>
+        </w:rPr>
+        <w:t>VanArsdel's</w:t>
+      </w:r>
+      <w:proofErr w:type="spellEnd"/>
+      <w:r>
+        <w:rPr>
+          <w:rFonts w:ascii="Arial" w:hAnsi="Arial" w:cs="Arial"/>
+          <w:color w:val="222222"/>
+        </w:rPr>
+        <w:t xml:space="preserve"> total units for the March 2013?</w:t>
       </w:r>
     </w:p>
     <w:p>
@@ -985,10 +1122,10 @@
           <w:color w:val="222222"/>
         </w:rPr>
         <w:object w:dxaOrig="225" w:dyaOrig="225" w14:anchorId="190A5617">
-          <v:shape id="_x0000_i1150" type="#_x0000_t75" style="width:87pt;height:18pt" o:ole="">
+          <v:shape id="_x0000_i1086" type="#_x0000_t75" style="width:87pt;height:18pt" o:ole="">
             <v:imagedata r:id="rId8" o:title=""/>
           </v:shape>
-          <w:control r:id="rId10" w:name="DefaultOcxName18" w:shapeid="_x0000_i1150"/>
+          <w:control r:id="rId10" w:name="DefaultOcxName18" w:shapeid="_x0000_i1086"/>
         </w:object>
       </w:r>
       <w:r>
@@ -1611,14 +1748,25 @@
         </w:rPr>
         <w:t>Modify the chart to use the </w:t>
       </w:r>
-      <w:r>
-        <w:rPr>
-          <w:rStyle w:val="Strong"/>
-          <w:rFonts w:ascii="Arial" w:hAnsi="Arial" w:cs="Arial"/>
-          <w:color w:val="313131"/>
-          <w:bdr w:val="none" w:sz="0" w:space="0" w:color="auto" w:frame="1"/>
-        </w:rPr>
-        <w:t>Treemap </w:t>
+      <w:proofErr w:type="spellStart"/>
+      <w:r>
+        <w:rPr>
+          <w:rStyle w:val="Strong"/>
+          <w:rFonts w:ascii="Arial" w:hAnsi="Arial" w:cs="Arial"/>
+          <w:color w:val="313131"/>
+          <w:bdr w:val="none" w:sz="0" w:space="0" w:color="auto" w:frame="1"/>
+        </w:rPr>
+        <w:t>Treemap</w:t>
+      </w:r>
+      <w:proofErr w:type="spellEnd"/>
+      <w:r>
+        <w:rPr>
+          <w:rStyle w:val="Strong"/>
+          <w:rFonts w:ascii="Arial" w:hAnsi="Arial" w:cs="Arial"/>
+          <w:color w:val="313131"/>
+          <w:bdr w:val="none" w:sz="0" w:space="0" w:color="auto" w:frame="1"/>
+        </w:rPr>
+        <w:t> </w:t>
       </w:r>
       <w:r>
         <w:rPr>
@@ -1653,6 +1801,7 @@
         </w:rPr>
         <w:t>Drag the </w:t>
       </w:r>
+      <w:proofErr w:type="spellStart"/>
       <w:r>
         <w:rPr>
           <w:rStyle w:val="Strong"/>
@@ -1662,6 +1811,7 @@
         </w:rPr>
         <w:t>MonthName</w:t>
       </w:r>
+      <w:proofErr w:type="spellEnd"/>
       <w:r>
         <w:rPr>
           <w:rFonts w:ascii="Arial" w:hAnsi="Arial" w:cs="Arial"/>
@@ -1887,7 +2037,27 @@
           <w:color w:val="313131"/>
           <w:bdr w:val="none" w:sz="0" w:space="0" w:color="auto" w:frame="1"/>
         </w:rPr>
-        <w:t>You should have something similar to the below:</w:t>
+        <w:t xml:space="preserve">You should have something </w:t>
+      </w:r>
+      <w:proofErr w:type="gramStart"/>
+      <w:r>
+        <w:rPr>
+          <w:rStyle w:val="Strong"/>
+          <w:rFonts w:ascii="Arial" w:hAnsi="Arial" w:cs="Arial"/>
+          <w:color w:val="313131"/>
+          <w:bdr w:val="none" w:sz="0" w:space="0" w:color="auto" w:frame="1"/>
+        </w:rPr>
+        <w:t>similar to</w:t>
+      </w:r>
+      <w:proofErr w:type="gramEnd"/>
+      <w:r>
+        <w:rPr>
+          <w:rStyle w:val="Strong"/>
+          <w:rFonts w:ascii="Arial" w:hAnsi="Arial" w:cs="Arial"/>
+          <w:color w:val="313131"/>
+          <w:bdr w:val="none" w:sz="0" w:space="0" w:color="auto" w:frame="1"/>
+        </w:rPr>
+        <w:t xml:space="preserve"> the below:</w:t>
       </w:r>
     </w:p>
     <w:p>
@@ -2542,7 +2712,25 @@
           <w:color w:val="313131"/>
           <w:bdr w:val="none" w:sz="0" w:space="0" w:color="auto" w:frame="1"/>
         </w:rPr>
-        <w:t>You should have something similar to the below:</w:t>
+        <w:t xml:space="preserve">You should have something </w:t>
+      </w:r>
+      <w:proofErr w:type="gramStart"/>
+      <w:r>
+        <w:rPr>
+          <w:rFonts w:ascii="Arial" w:hAnsi="Arial" w:cs="Arial"/>
+          <w:color w:val="313131"/>
+          <w:bdr w:val="none" w:sz="0" w:space="0" w:color="auto" w:frame="1"/>
+        </w:rPr>
+        <w:t>similar to</w:t>
+      </w:r>
+      <w:proofErr w:type="gramEnd"/>
+      <w:r>
+        <w:rPr>
+          <w:rFonts w:ascii="Arial" w:hAnsi="Arial" w:cs="Arial"/>
+          <w:color w:val="313131"/>
+          <w:bdr w:val="none" w:sz="0" w:space="0" w:color="auto" w:frame="1"/>
+        </w:rPr>
+        <w:t xml:space="preserve"> the below:</w:t>
       </w:r>
     </w:p>
     <w:p>
@@ -2676,7 +2864,23 @@
           <w:rFonts w:ascii="Arial" w:hAnsi="Arial" w:cs="Arial"/>
           <w:color w:val="222222"/>
         </w:rPr>
-        <w:t>As you can see, in the year 2015, Moderation segment made the most of VanArsdel's sales. It is not always the case. Use the Play Axis to investigate.</w:t>
+        <w:t xml:space="preserve">As you can see, in the year 2015, Moderation segment made the most of </w:t>
+      </w:r>
+      <w:proofErr w:type="spellStart"/>
+      <w:r>
+        <w:rPr>
+          <w:rFonts w:ascii="Arial" w:hAnsi="Arial" w:cs="Arial"/>
+          <w:color w:val="222222"/>
+        </w:rPr>
+        <w:t>VanArsdel's</w:t>
+      </w:r>
+      <w:proofErr w:type="spellEnd"/>
+      <w:r>
+        <w:rPr>
+          <w:rFonts w:ascii="Arial" w:hAnsi="Arial" w:cs="Arial"/>
+          <w:color w:val="222222"/>
+        </w:rPr>
+        <w:t xml:space="preserve"> sales. It is not always the case. Use the Play Axis to investigate.</w:t>
       </w:r>
     </w:p>
     <w:p>
@@ -2701,10 +2905,10 @@
           <w:color w:val="222222"/>
         </w:rPr>
         <w:object w:dxaOrig="225" w:dyaOrig="225" w14:anchorId="3C957F41">
-          <v:shape id="_x0000_i1149" type="#_x0000_t75" style="width:106.5pt;height:18pt" o:ole="">
+          <v:shape id="_x0000_i1088" type="#_x0000_t75" style="width:106.5pt;height:18pt" o:ole="">
             <v:imagedata r:id="rId12" o:title=""/>
           </v:shape>
-          <w:control r:id="rId13" w:name="DefaultOcxName22" w:shapeid="_x0000_i1149"/>
+          <w:control r:id="rId13" w:name="DefaultOcxName22" w:shapeid="_x0000_i1088"/>
         </w:object>
       </w:r>
       <w:r>
@@ -2754,10 +2958,10 @@
           <w:color w:val="222222"/>
         </w:rPr>
         <w:object w:dxaOrig="225" w:dyaOrig="225" w14:anchorId="4E3FC4B8">
-          <v:shape id="_x0000_i1148" type="#_x0000_t75" style="width:106.5pt;height:18pt" o:ole="">
+          <v:shape id="_x0000_i1091" type="#_x0000_t75" style="width:106.5pt;height:18pt" o:ole="">
             <v:imagedata r:id="rId14" o:title=""/>
           </v:shape>
-          <w:control r:id="rId15" w:name="DefaultOcxName111" w:shapeid="_x0000_i1148"/>
+          <w:control r:id="rId15" w:name="DefaultOcxName111" w:shapeid="_x0000_i1091"/>
         </w:object>
       </w:r>
       <w:r>
@@ -3606,7 +3810,25 @@
           <w:color w:val="313131"/>
           <w:bdr w:val="none" w:sz="0" w:space="0" w:color="auto" w:frame="1"/>
         </w:rPr>
-        <w:t>You should have something similar to the below:</w:t>
+        <w:t xml:space="preserve">You should have something </w:t>
+      </w:r>
+      <w:proofErr w:type="gramStart"/>
+      <w:r>
+        <w:rPr>
+          <w:rFonts w:ascii="Arial" w:hAnsi="Arial" w:cs="Arial"/>
+          <w:color w:val="313131"/>
+          <w:bdr w:val="none" w:sz="0" w:space="0" w:color="auto" w:frame="1"/>
+        </w:rPr>
+        <w:t>similar to</w:t>
+      </w:r>
+      <w:proofErr w:type="gramEnd"/>
+      <w:r>
+        <w:rPr>
+          <w:rFonts w:ascii="Arial" w:hAnsi="Arial" w:cs="Arial"/>
+          <w:color w:val="313131"/>
+          <w:bdr w:val="none" w:sz="0" w:space="0" w:color="auto" w:frame="1"/>
+        </w:rPr>
+        <w:t xml:space="preserve"> the below:</w:t>
       </w:r>
     </w:p>
     <w:p>
@@ -3740,7 +3962,23 @@
           <w:rFonts w:ascii="Arial" w:hAnsi="Arial" w:cs="Arial"/>
           <w:color w:val="222222"/>
         </w:rPr>
-        <w:t>In which year the growth of total sales were not matched by the growth of total units?</w:t>
+        <w:t xml:space="preserve">In which year the growth of total sales </w:t>
+      </w:r>
+      <w:proofErr w:type="gramStart"/>
+      <w:r>
+        <w:rPr>
+          <w:rFonts w:ascii="Arial" w:hAnsi="Arial" w:cs="Arial"/>
+          <w:color w:val="222222"/>
+        </w:rPr>
+        <w:t>were</w:t>
+      </w:r>
+      <w:proofErr w:type="gramEnd"/>
+      <w:r>
+        <w:rPr>
+          <w:rFonts w:ascii="Arial" w:hAnsi="Arial" w:cs="Arial"/>
+          <w:color w:val="222222"/>
+        </w:rPr>
+        <w:t xml:space="preserve"> not matched by the growth of total units?</w:t>
       </w:r>
     </w:p>
     <w:p>
@@ -3758,10 +3996,10 @@
           <w:color w:val="222222"/>
         </w:rPr>
         <w:object w:dxaOrig="225" w:dyaOrig="225" w14:anchorId="7F6A9417">
-          <v:shape id="_x0000_i1147" type="#_x0000_t75" style="width:20.25pt;height:18pt" o:ole="">
+          <v:shape id="_x0000_i1094" type="#_x0000_t75" style="width:20.25pt;height:18pt" o:ole="">
             <v:imagedata r:id="rId17" o:title=""/>
           </v:shape>
-          <w:control r:id="rId18" w:name="DefaultOcxName24" w:shapeid="_x0000_i1147"/>
+          <w:control r:id="rId18" w:name="DefaultOcxName24" w:shapeid="_x0000_i1094"/>
         </w:object>
       </w:r>
       <w:r>
@@ -3787,10 +4025,10 @@
           <w:color w:val="222222"/>
         </w:rPr>
         <w:object w:dxaOrig="225" w:dyaOrig="225" w14:anchorId="36C040F9">
-          <v:shape id="_x0000_i1146" type="#_x0000_t75" style="width:20.25pt;height:18pt" o:ole="">
+          <v:shape id="_x0000_i1097" type="#_x0000_t75" style="width:20.25pt;height:18pt" o:ole="">
             <v:imagedata r:id="rId19" o:title=""/>
           </v:shape>
-          <w:control r:id="rId20" w:name="DefaultOcxName113" w:shapeid="_x0000_i1146"/>
+          <w:control r:id="rId20" w:name="DefaultOcxName113" w:shapeid="_x0000_i1097"/>
         </w:object>
       </w:r>
       <w:r>
@@ -3826,10 +4064,10 @@
           <w:color w:val="222222"/>
         </w:rPr>
         <w:object w:dxaOrig="225" w:dyaOrig="225" w14:anchorId="08896BCC">
-          <v:shape id="_x0000_i1102" type="#_x0000_t75" style="width:20.25pt;height:18pt" o:ole="">
+          <v:shape id="_x0000_i1100" type="#_x0000_t75" style="width:20.25pt;height:18pt" o:ole="">
             <v:imagedata r:id="rId19" o:title=""/>
           </v:shape>
-          <w:control r:id="rId21" w:name="DefaultOcxName23" w:shapeid="_x0000_i1102"/>
+          <w:control r:id="rId21" w:name="DefaultOcxName23" w:shapeid="_x0000_i1100"/>
         </w:object>
       </w:r>
       <w:r>
@@ -3855,10 +4093,10 @@
           <w:color w:val="222222"/>
         </w:rPr>
         <w:object w:dxaOrig="225" w:dyaOrig="225" w14:anchorId="1AF934B3">
-          <v:shape id="_x0000_i1101" type="#_x0000_t75" style="width:20.25pt;height:18pt" o:ole="">
+          <v:shape id="_x0000_i1103" type="#_x0000_t75" style="width:20.25pt;height:18pt" o:ole="">
             <v:imagedata r:id="rId19" o:title=""/>
           </v:shape>
-          <w:control r:id="rId22" w:name="DefaultOcxName32" w:shapeid="_x0000_i1101"/>
+          <w:control r:id="rId22" w:name="DefaultOcxName32" w:shapeid="_x0000_i1103"/>
         </w:object>
       </w:r>
       <w:r>
@@ -4015,10 +4253,10 @@
           <w:color w:val="222222"/>
         </w:rPr>
         <w:object w:dxaOrig="225" w:dyaOrig="225" w14:anchorId="6567645B">
-          <v:shape id="_x0000_i1145" type="#_x0000_t75" style="width:20.25pt;height:18pt" o:ole="">
+          <v:shape id="_x0000_i1106" type="#_x0000_t75" style="width:20.25pt;height:18pt" o:ole="">
             <v:imagedata r:id="rId17" o:title=""/>
           </v:shape>
-          <w:control r:id="rId23" w:name="DefaultOcxName42" w:shapeid="_x0000_i1145"/>
+          <w:control r:id="rId23" w:name="DefaultOcxName42" w:shapeid="_x0000_i1106"/>
         </w:object>
       </w:r>
       <w:r>
@@ -4044,10 +4282,10 @@
           <w:color w:val="222222"/>
         </w:rPr>
         <w:object w:dxaOrig="225" w:dyaOrig="225" w14:anchorId="4A81F324">
-          <v:shape id="_x0000_i1099" type="#_x0000_t75" style="width:20.25pt;height:18pt" o:ole="">
+          <v:shape id="_x0000_i1109" type="#_x0000_t75" style="width:20.25pt;height:18pt" o:ole="">
             <v:imagedata r:id="rId19" o:title=""/>
           </v:shape>
-          <w:control r:id="rId24" w:name="DefaultOcxName52" w:shapeid="_x0000_i1099"/>
+          <w:control r:id="rId24" w:name="DefaultOcxName52" w:shapeid="_x0000_i1109"/>
         </w:object>
       </w:r>
       <w:r>
@@ -4073,10 +4311,10 @@
           <w:color w:val="222222"/>
         </w:rPr>
         <w:object w:dxaOrig="225" w:dyaOrig="225" w14:anchorId="76597E1F">
-          <v:shape id="_x0000_i1144" type="#_x0000_t75" style="width:20.25pt;height:18pt" o:ole="">
+          <v:shape id="_x0000_i1112" type="#_x0000_t75" style="width:20.25pt;height:18pt" o:ole="">
             <v:imagedata r:id="rId19" o:title=""/>
           </v:shape>
-          <w:control r:id="rId25" w:name="DefaultOcxName62" w:shapeid="_x0000_i1144"/>
+          <w:control r:id="rId25" w:name="DefaultOcxName62" w:shapeid="_x0000_i1112"/>
         </w:object>
       </w:r>
       <w:r>
@@ -4112,10 +4350,10 @@
           <w:color w:val="222222"/>
         </w:rPr>
         <w:object w:dxaOrig="225" w:dyaOrig="225" w14:anchorId="6248677E">
-          <v:shape id="_x0000_i1097" type="#_x0000_t75" style="width:20.25pt;height:18pt" o:ole="">
+          <v:shape id="_x0000_i1115" type="#_x0000_t75" style="width:20.25pt;height:18pt" o:ole="">
             <v:imagedata r:id="rId19" o:title=""/>
           </v:shape>
-          <w:control r:id="rId26" w:name="DefaultOcxName71" w:shapeid="_x0000_i1097"/>
+          <w:control r:id="rId26" w:name="DefaultOcxName71" w:shapeid="_x0000_i1115"/>
         </w:object>
       </w:r>
       <w:r>
@@ -4158,10 +4396,10 @@
           <w:color w:val="222222"/>
         </w:rPr>
         <w:object w:dxaOrig="225" w:dyaOrig="225" w14:anchorId="0EB72CE9">
-          <v:shape id="_x0000_i1143" type="#_x0000_t75" style="width:20.25pt;height:18pt" o:ole="">
+          <v:shape id="_x0000_i1118" type="#_x0000_t75" style="width:20.25pt;height:18pt" o:ole="">
             <v:imagedata r:id="rId17" o:title=""/>
           </v:shape>
-          <w:control r:id="rId27" w:name="DefaultOcxName81" w:shapeid="_x0000_i1143"/>
+          <w:control r:id="rId27" w:name="DefaultOcxName81" w:shapeid="_x0000_i1118"/>
         </w:object>
       </w:r>
       <w:r>
@@ -4187,10 +4425,10 @@
           <w:color w:val="222222"/>
         </w:rPr>
         <w:object w:dxaOrig="225" w:dyaOrig="225" w14:anchorId="24429BD8">
-          <v:shape id="_x0000_i1095" type="#_x0000_t75" style="width:20.25pt;height:18pt" o:ole="">
+          <v:shape id="_x0000_i1121" type="#_x0000_t75" style="width:20.25pt;height:18pt" o:ole="">
             <v:imagedata r:id="rId19" o:title=""/>
           </v:shape>
-          <w:control r:id="rId28" w:name="DefaultOcxName91" w:shapeid="_x0000_i1095"/>
+          <w:control r:id="rId28" w:name="DefaultOcxName91" w:shapeid="_x0000_i1121"/>
         </w:object>
       </w:r>
       <w:r>
@@ -4216,10 +4454,10 @@
           <w:color w:val="222222"/>
         </w:rPr>
         <w:object w:dxaOrig="225" w:dyaOrig="225" w14:anchorId="2A6185F6">
-          <v:shape id="_x0000_i1142" type="#_x0000_t75" style="width:20.25pt;height:18pt" o:ole="">
+          <v:shape id="_x0000_i1124" type="#_x0000_t75" style="width:20.25pt;height:18pt" o:ole="">
             <v:imagedata r:id="rId19" o:title=""/>
           </v:shape>
-          <w:control r:id="rId29" w:name="DefaultOcxName101" w:shapeid="_x0000_i1142"/>
+          <w:control r:id="rId29" w:name="DefaultOcxName101" w:shapeid="_x0000_i1124"/>
         </w:object>
       </w:r>
       <w:r>
@@ -4255,10 +4493,10 @@
           <w:color w:val="222222"/>
         </w:rPr>
         <w:object w:dxaOrig="225" w:dyaOrig="225" w14:anchorId="7A5CF5B2">
-          <v:shape id="_x0000_i1093" type="#_x0000_t75" style="width:20.25pt;height:18pt" o:ole="">
+          <v:shape id="_x0000_i1127" type="#_x0000_t75" style="width:20.25pt;height:18pt" o:ole="">
             <v:imagedata r:id="rId19" o:title=""/>
           </v:shape>
-          <w:control r:id="rId30" w:name="DefaultOcxName112" w:shapeid="_x0000_i1093"/>
+          <w:control r:id="rId30" w:name="DefaultOcxName112" w:shapeid="_x0000_i1127"/>
         </w:object>
       </w:r>
       <w:r>
@@ -4968,7 +5206,27 @@
           <w:color w:val="313131"/>
           <w:bdr w:val="none" w:sz="0" w:space="0" w:color="auto" w:frame="1"/>
         </w:rPr>
-        <w:t>You should have something similar to the below:</w:t>
+        <w:t xml:space="preserve">You should have something </w:t>
+      </w:r>
+      <w:proofErr w:type="gramStart"/>
+      <w:r>
+        <w:rPr>
+          <w:rStyle w:val="Strong"/>
+          <w:rFonts w:ascii="Arial" w:hAnsi="Arial" w:cs="Arial"/>
+          <w:color w:val="313131"/>
+          <w:bdr w:val="none" w:sz="0" w:space="0" w:color="auto" w:frame="1"/>
+        </w:rPr>
+        <w:t>similar to</w:t>
+      </w:r>
+      <w:proofErr w:type="gramEnd"/>
+      <w:r>
+        <w:rPr>
+          <w:rStyle w:val="Strong"/>
+          <w:rFonts w:ascii="Arial" w:hAnsi="Arial" w:cs="Arial"/>
+          <w:color w:val="313131"/>
+          <w:bdr w:val="none" w:sz="0" w:space="0" w:color="auto" w:frame="1"/>
+        </w:rPr>
+        <w:t xml:space="preserve"> the below:</w:t>
       </w:r>
     </w:p>
     <w:p>
@@ -5119,10 +5377,10 @@
           <w:color w:val="222222"/>
         </w:rPr>
         <w:object w:dxaOrig="225" w:dyaOrig="225" w14:anchorId="5B4AAADE">
-          <v:shape id="_x0000_i1139" type="#_x0000_t75" style="width:20.25pt;height:18pt" o:ole="">
+          <v:shape id="_x0000_i1130" type="#_x0000_t75" style="width:20.25pt;height:18pt" o:ole="">
             <v:imagedata r:id="rId17" o:title=""/>
           </v:shape>
-          <w:control r:id="rId32" w:name="DefaultOcxName26" w:shapeid="_x0000_i1139"/>
+          <w:control r:id="rId32" w:name="DefaultOcxName26" w:shapeid="_x0000_i1130"/>
         </w:object>
       </w:r>
       <w:r>
@@ -5148,10 +5406,10 @@
           <w:color w:val="222222"/>
         </w:rPr>
         <w:object w:dxaOrig="225" w:dyaOrig="225" w14:anchorId="5A89F491">
-          <v:shape id="_x0000_i1091" type="#_x0000_t75" style="width:20.25pt;height:18pt" o:ole="">
+          <v:shape id="_x0000_i1133" type="#_x0000_t75" style="width:20.25pt;height:18pt" o:ole="">
             <v:imagedata r:id="rId19" o:title=""/>
           </v:shape>
-          <w:control r:id="rId33" w:name="DefaultOcxName114" w:shapeid="_x0000_i1091"/>
+          <w:control r:id="rId33" w:name="DefaultOcxName114" w:shapeid="_x0000_i1133"/>
         </w:object>
       </w:r>
       <w:r>
@@ -5177,10 +5435,10 @@
           <w:color w:val="222222"/>
         </w:rPr>
         <w:object w:dxaOrig="225" w:dyaOrig="225" w14:anchorId="79784A6B">
-          <v:shape id="_x0000_i1090" type="#_x0000_t75" style="width:20.25pt;height:18pt" o:ole="">
+          <v:shape id="_x0000_i1136" type="#_x0000_t75" style="width:20.25pt;height:18pt" o:ole="">
             <v:imagedata r:id="rId19" o:title=""/>
           </v:shape>
-          <w:control r:id="rId34" w:name="DefaultOcxName25" w:shapeid="_x0000_i1090"/>
+          <w:control r:id="rId34" w:name="DefaultOcxName25" w:shapeid="_x0000_i1136"/>
         </w:object>
       </w:r>
       <w:r>
@@ -5206,10 +5464,10 @@
           <w:color w:val="222222"/>
         </w:rPr>
         <w:object w:dxaOrig="225" w:dyaOrig="225" w14:anchorId="16CBF2B8">
-          <v:shape id="_x0000_i1138" type="#_x0000_t75" style="width:20.25pt;height:18pt" o:ole="">
+          <v:shape id="_x0000_i1139" type="#_x0000_t75" style="width:20.25pt;height:18pt" o:ole="">
             <v:imagedata r:id="rId19" o:title=""/>
           </v:shape>
-          <w:control r:id="rId35" w:name="DefaultOcxName33" w:shapeid="_x0000_i1138"/>
+          <w:control r:id="rId35" w:name="DefaultOcxName33" w:shapeid="_x0000_i1139"/>
         </w:object>
       </w:r>
       <w:r>
@@ -5245,10 +5503,10 @@
           <w:color w:val="222222"/>
         </w:rPr>
         <w:object w:dxaOrig="225" w:dyaOrig="225" w14:anchorId="292B3C76">
-          <v:shape id="_x0000_i1088" type="#_x0000_t75" style="width:20.25pt;height:18pt" o:ole="">
+          <v:shape id="_x0000_i1142" type="#_x0000_t75" style="width:20.25pt;height:18pt" o:ole="">
             <v:imagedata r:id="rId19" o:title=""/>
           </v:shape>
-          <w:control r:id="rId36" w:name="DefaultOcxName43" w:shapeid="_x0000_i1088"/>
+          <w:control r:id="rId36" w:name="DefaultOcxName43" w:shapeid="_x0000_i1142"/>
         </w:object>
       </w:r>
       <w:r>
@@ -5291,10 +5549,10 @@
           <w:color w:val="222222"/>
         </w:rPr>
         <w:object w:dxaOrig="225" w:dyaOrig="225" w14:anchorId="7ABB3682">
-          <v:shape id="_x0000_i1141" type="#_x0000_t75" style="width:20.25pt;height:18pt" o:ole="">
+          <v:shape id="_x0000_i1145" type="#_x0000_t75" style="width:20.25pt;height:18pt" o:ole="">
             <v:imagedata r:id="rId17" o:title=""/>
           </v:shape>
-          <w:control r:id="rId37" w:name="DefaultOcxName53" w:shapeid="_x0000_i1141"/>
+          <w:control r:id="rId37" w:name="DefaultOcxName53" w:shapeid="_x0000_i1145"/>
         </w:object>
       </w:r>
       <w:r>
@@ -5320,10 +5578,10 @@
           <w:color w:val="222222"/>
         </w:rPr>
         <w:object w:dxaOrig="225" w:dyaOrig="225" w14:anchorId="7B27098A">
-          <v:shape id="_x0000_i1140" type="#_x0000_t75" style="width:20.25pt;height:18pt" o:ole="">
+          <v:shape id="_x0000_i1148" type="#_x0000_t75" style="width:20.25pt;height:18pt" o:ole="">
             <v:imagedata r:id="rId19" o:title=""/>
           </v:shape>
-          <w:control r:id="rId38" w:name="DefaultOcxName63" w:shapeid="_x0000_i1140"/>
+          <w:control r:id="rId38" w:name="DefaultOcxName63" w:shapeid="_x0000_i1148"/>
         </w:object>
       </w:r>
       <w:r>
@@ -5359,10 +5617,10 @@
           <w:color w:val="222222"/>
         </w:rPr>
         <w:object w:dxaOrig="225" w:dyaOrig="225" w14:anchorId="23A5FE20">
-          <v:shape id="_x0000_i1085" type="#_x0000_t75" style="width:20.25pt;height:18pt" o:ole="">
+          <v:shape id="_x0000_i1151" type="#_x0000_t75" style="width:20.25pt;height:18pt" o:ole="">
             <v:imagedata r:id="rId19" o:title=""/>
           </v:shape>
-          <w:control r:id="rId39" w:name="DefaultOcxName72" w:shapeid="_x0000_i1085"/>
+          <w:control r:id="rId39" w:name="DefaultOcxName72" w:shapeid="_x0000_i1151"/>
         </w:object>
       </w:r>
       <w:r>
@@ -5388,10 +5646,10 @@
           <w:color w:val="222222"/>
         </w:rPr>
         <w:object w:dxaOrig="225" w:dyaOrig="225" w14:anchorId="3212E95E">
-          <v:shape id="_x0000_i1084" type="#_x0000_t75" style="width:20.25pt;height:18pt" o:ole="">
+          <v:shape id="_x0000_i1154" type="#_x0000_t75" style="width:20.25pt;height:18pt" o:ole="">
             <v:imagedata r:id="rId19" o:title=""/>
           </v:shape>
-          <w:control r:id="rId40" w:name="DefaultOcxName82" w:shapeid="_x0000_i1084"/>
+          <w:control r:id="rId40" w:name="DefaultOcxName82" w:shapeid="_x0000_i1154"/>
         </w:object>
       </w:r>
       <w:r>
@@ -5417,10 +5675,10 @@
           <w:color w:val="222222"/>
         </w:rPr>
         <w:object w:dxaOrig="225" w:dyaOrig="225" w14:anchorId="1A8F8987">
-          <v:shape id="_x0000_i1083" type="#_x0000_t75" style="width:20.25pt;height:18pt" o:ole="">
+          <v:shape id="_x0000_i1157" type="#_x0000_t75" style="width:20.25pt;height:18pt" o:ole="">
             <v:imagedata r:id="rId19" o:title=""/>
           </v:shape>
-          <w:control r:id="rId41" w:name="DefaultOcxName92" w:shapeid="_x0000_i1083"/>
+          <w:control r:id="rId41" w:name="DefaultOcxName92" w:shapeid="_x0000_i1157"/>
         </w:object>
       </w:r>
       <w:r>
@@ -5620,7 +5878,23 @@
           <w:color w:val="222222"/>
         </w:rPr>
         <w:lastRenderedPageBreak/>
-        <w:t>Answer the following questions using the report you created. (Do NOT include currency symbols or thousands separators). Do not use any level of filtering to answer the questions.</w:t>
+        <w:t xml:space="preserve">Answer the following questions using the report you created. (Do NOT include currency symbols or </w:t>
+      </w:r>
+      <w:proofErr w:type="gramStart"/>
+      <w:r>
+        <w:rPr>
+          <w:rFonts w:ascii="Arial" w:hAnsi="Arial" w:cs="Arial"/>
+          <w:color w:val="222222"/>
+        </w:rPr>
+        <w:t>thousands</w:t>
+      </w:r>
+      <w:proofErr w:type="gramEnd"/>
+      <w:r>
+        <w:rPr>
+          <w:rFonts w:ascii="Arial" w:hAnsi="Arial" w:cs="Arial"/>
+          <w:color w:val="222222"/>
+        </w:rPr>
+        <w:t xml:space="preserve"> separators). Do not use any level of filtering to answer the questions.</w:t>
       </w:r>
     </w:p>
     <w:p>
@@ -5639,7 +5913,23 @@
           <w:rFonts w:ascii="Arial" w:hAnsi="Arial" w:cs="Arial"/>
           <w:color w:val="222222"/>
         </w:rPr>
-        <w:t>In January 2014, what is VanArsdel's sales, from all manufacturers, for Urban category and Moderation segment? (to two decimal places) (Hint: Try hovering on the chart)</w:t>
+        <w:t xml:space="preserve">In January 2014, what is </w:t>
+      </w:r>
+      <w:proofErr w:type="spellStart"/>
+      <w:r>
+        <w:rPr>
+          <w:rFonts w:ascii="Arial" w:hAnsi="Arial" w:cs="Arial"/>
+          <w:color w:val="222222"/>
+        </w:rPr>
+        <w:t>VanArsdel's</w:t>
+      </w:r>
+      <w:proofErr w:type="spellEnd"/>
+      <w:r>
+        <w:rPr>
+          <w:rFonts w:ascii="Arial" w:hAnsi="Arial" w:cs="Arial"/>
+          <w:color w:val="222222"/>
+        </w:rPr>
+        <w:t xml:space="preserve"> sales, from all manufacturers, for Urban category and Moderation segment? (to two decimal places) (Hint: Try hovering on the chart)</w:t>
       </w:r>
     </w:p>
     <w:p>
@@ -5657,10 +5947,10 @@
           <w:color w:val="222222"/>
         </w:rPr>
         <w:object w:dxaOrig="225" w:dyaOrig="225" w14:anchorId="0F9BB35F">
-          <v:shape id="_x0000_i1137" type="#_x0000_t75" style="width:87pt;height:18pt" o:ole="">
+          <v:shape id="_x0000_i1161" type="#_x0000_t75" style="width:87pt;height:18pt" o:ole="">
             <v:imagedata r:id="rId8" o:title=""/>
           </v:shape>
-          <w:control r:id="rId43" w:name="DefaultOcxName20" w:shapeid="_x0000_i1137"/>
+          <w:control r:id="rId43" w:name="DefaultOcxName20" w:shapeid="_x0000_i1161"/>
         </w:object>
       </w:r>
       <w:r>
@@ -5739,10 +6029,10 @@
           <w:color w:val="222222"/>
         </w:rPr>
         <w:object w:dxaOrig="225" w:dyaOrig="225" w14:anchorId="633D073F">
-          <v:shape id="_x0000_i1136" type="#_x0000_t75" style="width:87pt;height:18pt" o:ole="">
+          <v:shape id="_x0000_i1164" type="#_x0000_t75" style="width:87pt;height:18pt" o:ole="">
             <v:imagedata r:id="rId8" o:title=""/>
           </v:shape>
-          <w:control r:id="rId44" w:name="DefaultOcxName110" w:shapeid="_x0000_i1136"/>
+          <w:control r:id="rId44" w:name="DefaultOcxName110" w:shapeid="_x0000_i1164"/>
         </w:object>
       </w:r>
       <w:r>
@@ -5976,6 +6266,7 @@
           <w:szCs w:val="23"/>
         </w:rPr>
       </w:pPr>
+      <w:proofErr w:type="spellStart"/>
       <w:r>
         <w:rPr>
           <w:rFonts w:ascii="Arial" w:hAnsi="Arial" w:cs="Arial"/>
@@ -5983,8 +6274,9 @@
           <w:sz w:val="23"/>
           <w:szCs w:val="23"/>
         </w:rPr>
-        <w:t>Barba</w:t>
-      </w:r>
+        <w:t>Pirum</w:t>
+      </w:r>
+      <w:proofErr w:type="spellEnd"/>
     </w:p>
     <w:p>
       <w:pPr>
@@ -6009,7 +6301,7 @@
           <w:sz w:val="23"/>
           <w:szCs w:val="23"/>
         </w:rPr>
-        <w:t>Currus</w:t>
+        <w:t>Barba</w:t>
       </w:r>
     </w:p>
     <w:p>
@@ -6035,7 +6327,7 @@
           <w:sz w:val="23"/>
           <w:szCs w:val="23"/>
         </w:rPr>
-        <w:t>Fama</w:t>
+        <w:t>Currus</w:t>
       </w:r>
     </w:p>
     <w:p>
@@ -6061,7 +6353,7 @@
           <w:sz w:val="23"/>
           <w:szCs w:val="23"/>
         </w:rPr>
-        <w:t>Leo</w:t>
+        <w:t>Fama</w:t>
       </w:r>
     </w:p>
     <w:p>
@@ -6087,7 +6379,7 @@
           <w:sz w:val="23"/>
           <w:szCs w:val="23"/>
         </w:rPr>
-        <w:t>Pomum</w:t>
+        <w:t>Leo</w:t>
       </w:r>
     </w:p>
     <w:p>
@@ -6106,6 +6398,7 @@
           <w:szCs w:val="23"/>
         </w:rPr>
       </w:pPr>
+      <w:proofErr w:type="spellStart"/>
       <w:r>
         <w:rPr>
           <w:rFonts w:ascii="Arial" w:hAnsi="Arial" w:cs="Arial"/>
@@ -6113,8 +6406,9 @@
           <w:sz w:val="23"/>
           <w:szCs w:val="23"/>
         </w:rPr>
-        <w:t>Quibus</w:t>
-      </w:r>
+        <w:t>VanArsdel</w:t>
+      </w:r>
+      <w:proofErr w:type="spellEnd"/>
     </w:p>
     <w:p>
       <w:pPr>
@@ -6139,7 +6433,7 @@
           <w:sz w:val="23"/>
           <w:szCs w:val="23"/>
         </w:rPr>
-        <w:t>Salvus</w:t>
+        <w:t>Pomum</w:t>
       </w:r>
     </w:p>
     <w:p>
@@ -6165,24 +6459,113 @@
           <w:sz w:val="23"/>
           <w:szCs w:val="23"/>
         </w:rPr>
+        <w:t>Quibus</w:t>
+      </w:r>
+    </w:p>
+    <w:p>
+      <w:pPr>
+        <w:pStyle w:val="ListParagraph"/>
+        <w:numPr>
+          <w:ilvl w:val="0"/>
+          <w:numId w:val="7"/>
+        </w:numPr>
+        <w:shd w:val="clear" w:color="auto" w:fill="FFFFFF"/>
+        <w:jc w:val="both"/>
+        <w:rPr>
+          <w:rFonts w:ascii="Arial" w:hAnsi="Arial" w:cs="Arial"/>
+          <w:color w:val="000000"/>
+          <w:sz w:val="23"/>
+          <w:szCs w:val="23"/>
+        </w:rPr>
+      </w:pPr>
+      <w:r>
+        <w:rPr>
+          <w:rFonts w:ascii="Arial" w:hAnsi="Arial" w:cs="Arial"/>
+          <w:color w:val="000000"/>
+          <w:sz w:val="23"/>
+          <w:szCs w:val="23"/>
+        </w:rPr>
+        <w:t>Salvus</w:t>
+      </w:r>
+    </w:p>
+    <w:p>
+      <w:pPr>
+        <w:pStyle w:val="ListParagraph"/>
+        <w:numPr>
+          <w:ilvl w:val="0"/>
+          <w:numId w:val="7"/>
+        </w:numPr>
+        <w:shd w:val="clear" w:color="auto" w:fill="FFFFFF"/>
+        <w:jc w:val="both"/>
+        <w:rPr>
+          <w:rFonts w:ascii="Arial" w:hAnsi="Arial" w:cs="Arial"/>
+          <w:color w:val="000000"/>
+          <w:sz w:val="23"/>
+          <w:szCs w:val="23"/>
+        </w:rPr>
+      </w:pPr>
+      <w:r>
+        <w:rPr>
+          <w:rFonts w:ascii="Arial" w:hAnsi="Arial" w:cs="Arial"/>
+          <w:color w:val="000000"/>
+          <w:sz w:val="23"/>
+          <w:szCs w:val="23"/>
+        </w:rPr>
         <w:t>Victoria</w:t>
       </w:r>
     </w:p>
     <w:p>
       <w:pPr>
-        <w:jc w:val="both"/>
-        <w:rPr>
-          <w:rFonts w:ascii="Arial" w:hAnsi="Arial" w:cs="Arial"/>
-        </w:rPr>
-      </w:pPr>
-    </w:p>
-    <w:p>
-      <w:pPr>
-        <w:jc w:val="both"/>
-        <w:rPr>
-          <w:rFonts w:ascii="Arial" w:hAnsi="Arial" w:cs="Arial"/>
-        </w:rPr>
-      </w:pPr>
+        <w:pStyle w:val="ListParagraph"/>
+        <w:numPr>
+          <w:ilvl w:val="0"/>
+          <w:numId w:val="7"/>
+        </w:numPr>
+        <w:shd w:val="clear" w:color="auto" w:fill="FFFFFF"/>
+        <w:jc w:val="both"/>
+        <w:rPr>
+          <w:rFonts w:ascii="Arial" w:hAnsi="Arial" w:cs="Arial"/>
+          <w:color w:val="000000"/>
+          <w:sz w:val="23"/>
+          <w:szCs w:val="23"/>
+        </w:rPr>
+      </w:pPr>
+      <w:r>
+        <w:rPr>
+          <w:rFonts w:ascii="Arial" w:hAnsi="Arial" w:cs="Arial"/>
+          <w:color w:val="000000"/>
+          <w:sz w:val="23"/>
+          <w:szCs w:val="23"/>
+        </w:rPr>
+        <w:t>Natura</w:t>
+      </w:r>
+    </w:p>
+    <w:p>
+      <w:pPr>
+        <w:pStyle w:val="ListParagraph"/>
+        <w:numPr>
+          <w:ilvl w:val="0"/>
+          <w:numId w:val="7"/>
+        </w:numPr>
+        <w:shd w:val="clear" w:color="auto" w:fill="FFFFFF"/>
+        <w:jc w:val="both"/>
+        <w:rPr>
+          <w:rFonts w:ascii="Arial" w:hAnsi="Arial" w:cs="Arial"/>
+        </w:rPr>
+      </w:pPr>
+      <w:proofErr w:type="spellStart"/>
+      <w:r>
+        <w:rPr>
+          <w:rFonts w:ascii="Arial" w:hAnsi="Arial" w:cs="Arial"/>
+          <w:color w:val="000000"/>
+          <w:sz w:val="23"/>
+          <w:szCs w:val="23"/>
+        </w:rPr>
+        <w:t>Aliqui</w:t>
+      </w:r>
+      <w:bookmarkStart w:id="0" w:name="_GoBack"/>
+      <w:bookmarkEnd w:id="0"/>
+      <w:proofErr w:type="spellEnd"/>
     </w:p>
     <w:p/>
     <w:sectPr>
@@ -7069,7 +7452,7 @@
       </w:pPr>
     </w:pPrDefault>
   </w:docDefaults>
-  <w:latentStyles w:defLockedState="0" w:defUIPriority="99" w:defSemiHidden="0" w:defUnhideWhenUsed="0" w:defQFormat="0" w:count="375">
+  <w:latentStyles w:defLockedState="0" w:defUIPriority="99" w:defSemiHidden="0" w:defUnhideWhenUsed="0" w:defQFormat="0" w:count="376">
     <w:lsdException w:name="Normal" w:uiPriority="0" w:qFormat="1"/>
     <w:lsdException w:name="heading 1" w:uiPriority="9" w:qFormat="1"/>
     <w:lsdException w:name="heading 2" w:semiHidden="1" w:uiPriority="9" w:unhideWhenUsed="1" w:qFormat="1"/>
@@ -7175,7 +7558,6 @@
     <w:lsdException w:name="HTML Sample" w:semiHidden="1" w:unhideWhenUsed="1"/>
     <w:lsdException w:name="HTML Typewriter" w:semiHidden="1" w:unhideWhenUsed="1"/>
     <w:lsdException w:name="HTML Variable" w:semiHidden="1" w:unhideWhenUsed="1"/>
-    <w:lsdException w:name="Normal Table" w:semiHidden="1" w:unhideWhenUsed="1"/>
     <w:lsdException w:name="annotation subject" w:semiHidden="1" w:unhideWhenUsed="1"/>
     <w:lsdException w:name="No List" w:semiHidden="1" w:unhideWhenUsed="1"/>
     <w:lsdException w:name="Outline List 1" w:semiHidden="1" w:unhideWhenUsed="1"/>
@@ -7222,10 +7604,8 @@
     <w:lsdException w:name="Table Subtle 2" w:semiHidden="1" w:unhideWhenUsed="1"/>
     <w:lsdException w:name="Table Web 1" w:semiHidden="1" w:unhideWhenUsed="1"/>
     <w:lsdException w:name="Table Web 2" w:semiHidden="1" w:unhideWhenUsed="1"/>
-    <w:lsdException w:name="Table Web 3" w:semiHidden="1" w:unhideWhenUsed="1"/>
     <w:lsdException w:name="Balloon Text" w:semiHidden="1" w:unhideWhenUsed="1"/>
     <w:lsdException w:name="Table Grid" w:uiPriority="39"/>
-    <w:lsdException w:name="Table Theme" w:semiHidden="1" w:unhideWhenUsed="1"/>
     <w:lsdException w:name="Placeholder Text" w:semiHidden="1"/>
     <w:lsdException w:name="No Spacing" w:uiPriority="1" w:qFormat="1"/>
     <w:lsdException w:name="Light Shading" w:uiPriority="60"/>
@@ -7445,6 +7825,7 @@
     <w:lsdException w:name="Smart Hyperlink" w:semiHidden="1" w:unhideWhenUsed="1"/>
     <w:lsdException w:name="Hashtag" w:semiHidden="1" w:unhideWhenUsed="1"/>
     <w:lsdException w:name="Unresolved Mention" w:semiHidden="1" w:unhideWhenUsed="1"/>
+    <w:lsdException w:name="Smart Link" w:semiHidden="1" w:unhideWhenUsed="1"/>
   </w:latentStyles>
   <w:style w:type="paragraph" w:default="1" w:styleId="Normal">
     <w:name w:val="Normal"/>
@@ -7733,6 +8114,36 @@
       <w:vanish/>
       <w:sz w:val="16"/>
       <w:szCs w:val="16"/>
+    </w:rPr>
+  </w:style>
+  <w:style w:type="paragraph" w:styleId="BalloonText">
+    <w:name w:val="Balloon Text"/>
+    <w:basedOn w:val="Normal"/>
+    <w:link w:val="BalloonTextChar"/>
+    <w:uiPriority w:val="99"/>
+    <w:semiHidden/>
+    <w:unhideWhenUsed/>
+    <w:rsid w:val="00B824C4"/>
+    <w:pPr>
+      <w:spacing w:after="0" w:line="240" w:lineRule="auto"/>
+    </w:pPr>
+    <w:rPr>
+      <w:rFonts w:ascii="Segoe UI" w:hAnsi="Segoe UI" w:cs="Segoe UI"/>
+      <w:sz w:val="18"/>
+      <w:szCs w:val="18"/>
+    </w:rPr>
+  </w:style>
+  <w:style w:type="character" w:customStyle="1" w:styleId="BalloonTextChar">
+    <w:name w:val="Balloon Text Char"/>
+    <w:basedOn w:val="DefaultParagraphFont"/>
+    <w:link w:val="BalloonText"/>
+    <w:uiPriority w:val="99"/>
+    <w:semiHidden/>
+    <w:rsid w:val="00B824C4"/>
+    <w:rPr>
+      <w:rFonts w:ascii="Segoe UI" w:hAnsi="Segoe UI" w:cs="Segoe UI"/>
+      <w:sz w:val="18"/>
+      <w:szCs w:val="18"/>
     </w:rPr>
   </w:style>
 </w:styles>

</xml_diff>